<commit_message>
Update the observation file
</commit_message>
<xml_diff>
--- a/HeroesOfPymoli/Three observable.docx
+++ b/HeroesOfPymoli/Three observable.docx
@@ -18,16 +18,7 @@
           <w:sz w:val="32"/>
           <w:szCs w:val="32"/>
         </w:rPr>
-        <w:t>T</w:t>
-      </w:r>
-      <w:r>
-        <w:rPr>
-          <w:b/>
-          <w:bCs/>
-          <w:sz w:val="32"/>
-          <w:szCs w:val="32"/>
-        </w:rPr>
-        <w:t xml:space="preserve">hree </w:t>
+        <w:t xml:space="preserve">Three </w:t>
       </w:r>
       <w:proofErr w:type="gramStart"/>
       <w:r>
@@ -58,23 +49,28 @@
           <w:sz w:val="26"/>
           <w:szCs w:val="26"/>
         </w:rPr>
-        <w:t xml:space="preserve">Learn how define a </w:t>
+        <w:t>Male percentage of players (%</w:t>
       </w:r>
-      <w:proofErr w:type="spellStart"/>
       <w:r>
         <w:rPr>
           <w:sz w:val="26"/>
           <w:szCs w:val="26"/>
         </w:rPr>
-        <w:t>dataframe</w:t>
+        <w:t>84.03</w:t>
       </w:r>
-      <w:proofErr w:type="spellEnd"/>
       <w:r>
         <w:rPr>
           <w:sz w:val="26"/>
           <w:szCs w:val="26"/>
         </w:rPr>
-        <w:t xml:space="preserve"> with a dictionary of lists or a list of dictionaries</w:t>
+        <w:t xml:space="preserve">) </w:t>
+      </w:r>
+      <w:r>
+        <w:rPr>
+          <w:sz w:val="26"/>
+          <w:szCs w:val="26"/>
+        </w:rPr>
+        <w:t>is more than female (%14.06)</w:t>
       </w:r>
     </w:p>
     <w:p>
@@ -94,46 +90,7 @@
           <w:sz w:val="26"/>
           <w:szCs w:val="26"/>
         </w:rPr>
-        <w:t xml:space="preserve">Learn how </w:t>
-      </w:r>
-      <w:r>
-        <w:rPr>
-          <w:sz w:val="26"/>
-          <w:szCs w:val="26"/>
-        </w:rPr>
-        <w:t xml:space="preserve">use </w:t>
-      </w:r>
-      <w:proofErr w:type="gramStart"/>
-      <w:r>
-        <w:rPr>
-          <w:sz w:val="26"/>
-          <w:szCs w:val="26"/>
-        </w:rPr>
-        <w:t>sum ,</w:t>
-      </w:r>
-      <w:proofErr w:type="gramEnd"/>
-      <w:r>
-        <w:rPr>
-          <w:sz w:val="26"/>
-          <w:szCs w:val="26"/>
-        </w:rPr>
-        <w:t xml:space="preserve"> count, </w:t>
-      </w:r>
-      <w:proofErr w:type="spellStart"/>
-      <w:r>
-        <w:rPr>
-          <w:sz w:val="26"/>
-          <w:szCs w:val="26"/>
-        </w:rPr>
-        <w:t>counts_value</w:t>
-      </w:r>
-      <w:proofErr w:type="spellEnd"/>
-      <w:r>
-        <w:rPr>
-          <w:sz w:val="26"/>
-          <w:szCs w:val="26"/>
-        </w:rPr>
-        <w:t xml:space="preserve">, mean </w:t>
+        <w:t>Female Average total purchases per person ($4.47) is more than male ($4.07)</w:t>
       </w:r>
     </w:p>
     <w:p>
@@ -153,23 +110,14 @@
           <w:sz w:val="26"/>
           <w:szCs w:val="26"/>
         </w:rPr>
-        <w:t xml:space="preserve">Learn use </w:t>
+        <w:t xml:space="preserve">The most players are 20-24 </w:t>
       </w:r>
-      <w:proofErr w:type="spellStart"/>
       <w:r>
         <w:rPr>
           <w:sz w:val="26"/>
           <w:szCs w:val="26"/>
         </w:rPr>
-        <w:t>groupby</w:t>
-      </w:r>
-      <w:proofErr w:type="spellEnd"/>
-      <w:r>
-        <w:rPr>
-          <w:sz w:val="26"/>
-          <w:szCs w:val="26"/>
-        </w:rPr>
-        <w:t xml:space="preserve"> some columns to catch the popular items</w:t>
+        <w:t>years old</w:t>
       </w:r>
       <w:bookmarkStart w:id="0" w:name="_GoBack"/>
       <w:bookmarkEnd w:id="0"/>

</xml_diff>